<commit_message>
Adjust doc for index files.
</commit_message>
<xml_diff>
--- a/doc/layout.docx
+++ b/doc/layout.docx
@@ -263,15 +263,7 @@
         <w:t>2’</w:t>
       </w:r>
       <w:r>
-        <w:t xml:space="preserve">: </w:t>
-      </w:r>
-      <w:proofErr w:type="gramStart"/>
-      <w:r>
-        <w:t>So</w:t>
-      </w:r>
-      <w:proofErr w:type="gramEnd"/>
-      <w:r>
-        <w:t xml:space="preserve"> we have 2 parts</w:t>
+        <w:t>: So we have 2 parts</w:t>
       </w:r>
       <w:r>
         <w:t>.</w:t>
@@ -328,15 +320,7 @@
         </w:numPr>
       </w:pPr>
       <w:r>
-        <w:t xml:space="preserve">All we </w:t>
-      </w:r>
-      <w:proofErr w:type="gramStart"/>
-      <w:r>
-        <w:t>have to</w:t>
-      </w:r>
-      <w:proofErr w:type="gramEnd"/>
-      <w:r>
-        <w:t xml:space="preserve"> do is concatenate the blobs to obtain the final message.</w:t>
+        <w:t>All we have to do is concatenate the blobs to obtain the final message.</w:t>
       </w:r>
     </w:p>
     <w:p>
@@ -348,15 +332,7 @@
         </w:numPr>
       </w:pPr>
       <w:r>
-        <w:t xml:space="preserve">We </w:t>
-      </w:r>
-      <w:proofErr w:type="gramStart"/>
-      <w:r>
-        <w:t>have to</w:t>
-      </w:r>
-      <w:proofErr w:type="gramEnd"/>
-      <w:r>
-        <w:t xml:space="preserve"> handle 2 kinds of messages.</w:t>
+        <w:t>We have to handle 2 kinds of messages.</w:t>
       </w:r>
     </w:p>
     <w:p>
@@ -368,15 +344,7 @@
         </w:numPr>
       </w:pPr>
       <w:r>
-        <w:t xml:space="preserve">The ones pushed by </w:t>
-      </w:r>
-      <w:proofErr w:type="spellStart"/>
-      <w:r>
-        <w:t>Cmf</w:t>
-      </w:r>
-      <w:proofErr w:type="spellEnd"/>
-      <w:r>
-        <w:t xml:space="preserve"> (from C++).</w:t>
+        <w:t>The ones pushed by Cmf (from C++).</w:t>
       </w:r>
     </w:p>
     <w:p>
@@ -400,23 +368,7 @@
         </w:numPr>
       </w:pPr>
       <w:r>
-        <w:t xml:space="preserve">The ones pushed by </w:t>
-      </w:r>
-      <w:proofErr w:type="spellStart"/>
-      <w:r>
-        <w:t>Papicon</w:t>
-      </w:r>
-      <w:proofErr w:type="spellEnd"/>
-      <w:r>
-        <w:t xml:space="preserve"> (Push </w:t>
-      </w:r>
-      <w:proofErr w:type="spellStart"/>
-      <w:r>
-        <w:t>Api</w:t>
-      </w:r>
-      <w:proofErr w:type="spellEnd"/>
-      <w:r>
-        <w:t xml:space="preserve"> Consumer) (from Java).</w:t>
+        <w:t>The ones pushed by Papicon (Push Api Consumer) (from Java).</w:t>
       </w:r>
     </w:p>
     <w:p>
@@ -428,31 +380,7 @@
         </w:numPr>
       </w:pPr>
       <w:r>
-        <w:t xml:space="preserve">There is a special ‘rabbit property header’, that will trigger a special handling in the </w:t>
-      </w:r>
-      <w:proofErr w:type="spellStart"/>
-      <w:r>
-        <w:t>Cmf</w:t>
-      </w:r>
-      <w:proofErr w:type="spellEnd"/>
-      <w:r>
-        <w:t xml:space="preserve"> reader. The payload itself is a zipped </w:t>
-      </w:r>
-      <w:proofErr w:type="spellStart"/>
-      <w:r>
-        <w:t>json</w:t>
-      </w:r>
-      <w:proofErr w:type="spellEnd"/>
-      <w:r>
-        <w:t xml:space="preserve">. The </w:t>
-      </w:r>
-      <w:proofErr w:type="spellStart"/>
-      <w:r>
-        <w:t>json</w:t>
-      </w:r>
-      <w:proofErr w:type="spellEnd"/>
-      <w:r>
-        <w:t xml:space="preserve"> represents the same document</w:t>
+        <w:t>There is a special ‘rabbit property header’, that will trigger a special handling in the Cmf reader. The payload itself is a zipped json. The json represents the same document</w:t>
       </w:r>
       <w:r>
         <w:t xml:space="preserve"> as the ones pushed from C++, only less compact.</w:t>
@@ -479,15 +407,7 @@
         </w:numPr>
       </w:pPr>
       <w:r>
-        <w:t>For ‘</w:t>
-      </w:r>
-      <w:proofErr w:type="spellStart"/>
-      <w:r>
-        <w:t>Cmf</w:t>
-      </w:r>
-      <w:proofErr w:type="spellEnd"/>
-      <w:r>
-        <w:t>’ messages, like in ‘snap1’, I have to extract the queue name from something like “</w:t>
+        <w:t>For ‘Cmf’ messages, like in ‘snap1’, I have to extract the queue name from something like “</w:t>
       </w:r>
       <w:r>
         <w:rPr>
@@ -496,9 +416,23 @@
           <w:sz w:val="16"/>
           <w:szCs w:val="16"/>
         </w:rPr>
-        <w:t>i81i{4'1waybt3'url41'</w:t>
-      </w:r>
-      <w:proofErr w:type="gramStart"/>
+        <w:t>i81i{4'1waybt3'url41'ces.gmproductione2yq29g7-koflgbm4.Dpm.Doc3'veru20171020u3'zipbt}</w:t>
+      </w:r>
+      <w:r>
+        <w:t>”</w:t>
+      </w:r>
+    </w:p>
+    <w:p>
+      <w:pPr>
+        <w:pStyle w:val="ListParagraph"/>
+        <w:numPr>
+          <w:ilvl w:val="0"/>
+          <w:numId w:val="2"/>
+        </w:numPr>
+      </w:pPr>
+      <w:r>
+        <w:t>For ‘papicon’ messages, like in ‘snap5’, I have to extract the queue name from something like “</w:t>
+      </w:r>
       <w:r>
         <w:rPr>
           <w:rFonts w:ascii="Consolas" w:hAnsi="Consolas" w:cs="Consolas"/>
@@ -506,17 +440,7 @@
           <w:sz w:val="16"/>
           <w:szCs w:val="16"/>
         </w:rPr>
-        <w:t>ces.gmproductione</w:t>
-      </w:r>
-      <w:proofErr w:type="gramEnd"/>
-      <w:r>
-        <w:rPr>
-          <w:rFonts w:ascii="Consolas" w:hAnsi="Consolas" w:cs="Consolas"/>
-          <w:color w:val="008000"/>
-          <w:sz w:val="16"/>
-          <w:szCs w:val="16"/>
-        </w:rPr>
-        <w:t>2yq29g7-koflgbm4.Dpm.Doc3'veru20171020u3'zipbt}</w:t>
+        <w:t>{url:ces.gmproductione2yq29g7-koflgbm4.Dpm.Doc,method:Process,zip:true}</w:t>
       </w:r>
       <w:r>
         <w:t>”</w:t>
@@ -531,59 +455,10 @@
         </w:numPr>
       </w:pPr>
       <w:r>
-        <w:t>For ‘</w:t>
-      </w:r>
-      <w:proofErr w:type="spellStart"/>
-      <w:r>
-        <w:t>papicon</w:t>
-      </w:r>
-      <w:proofErr w:type="spellEnd"/>
-      <w:r>
-        <w:t>’ messages, like in ‘snap5’, I have to extract the queue name from something like “</w:t>
-      </w:r>
-      <w:r>
-        <w:rPr>
-          <w:rFonts w:ascii="Consolas" w:hAnsi="Consolas" w:cs="Consolas"/>
-          <w:color w:val="008000"/>
-          <w:sz w:val="16"/>
-          <w:szCs w:val="16"/>
-        </w:rPr>
-        <w:t>{</w:t>
-      </w:r>
-      <w:proofErr w:type="gramStart"/>
-      <w:r>
-        <w:rPr>
-          <w:rFonts w:ascii="Consolas" w:hAnsi="Consolas" w:cs="Consolas"/>
-          <w:color w:val="008000"/>
-          <w:sz w:val="16"/>
-          <w:szCs w:val="16"/>
-        </w:rPr>
-        <w:t>url:ces</w:t>
-      </w:r>
-      <w:proofErr w:type="gramEnd"/>
-      <w:r>
-        <w:rPr>
-          <w:rFonts w:ascii="Consolas" w:hAnsi="Consolas" w:cs="Consolas"/>
-          <w:color w:val="008000"/>
-          <w:sz w:val="16"/>
-          <w:szCs w:val="16"/>
-        </w:rPr>
-        <w:t>.gmproductione2yq29g7-koflgbm</w:t>
+        <w:t>For messages fitting into index (*.idx) files, there is no chaining. I use almost the same algo though, looking for ‘rabbit_framing_amqp_0_9_1’ and fetching the message just a few bytes further.</w:t>
       </w:r>
       <w:bookmarkStart w:id="0" w:name="_GoBack"/>
       <w:bookmarkEnd w:id="0"/>
-      <w:r>
-        <w:rPr>
-          <w:rFonts w:ascii="Consolas" w:hAnsi="Consolas" w:cs="Consolas"/>
-          <w:color w:val="008000"/>
-          <w:sz w:val="16"/>
-          <w:szCs w:val="16"/>
-        </w:rPr>
-        <w:t>4.Dpm.Doc,method:Process,zip:true}</w:t>
-      </w:r>
-      <w:r>
-        <w:t>”</w:t>
-      </w:r>
     </w:p>
     <w:sectPr>
       <w:pgSz w:w="12240" w:h="15840"/>

</xml_diff>